<commit_message>
New translations How to Manage Machine Learning Products - Part I.docx (Portuguese, Brazilian)
</commit_message>
<xml_diff>
--- a/pt-BR/pt-BR/How to Manage Machine Learning Products - Part I.docx
+++ b/pt-BR/pt-BR/How to Manage Machine Learning Products - Part I.docx
@@ -27,7 +27,7 @@
           <w:szCs w:val="69"/>
           <w:highlight w:val="white"/>
         </w:rPr>
-        <w:t xml:space="preserve">How to Manage Machine Learning Products</w:t>
+        <w:t xml:space="preserve">Como gerenciar produtos de Machine Learning</w:t>
       </w:r>
     </w:p>
     <w:p>
@@ -53,7 +53,7 @@
           <w:szCs w:val="33"/>
           <w:highlight w:val="white"/>
         </w:rPr>
-        <w:t xml:space="preserve">Part I: Why is managing machine learning products so hard? And why should you care?</w:t>
+        <w:t xml:space="preserve">Parte I: Por que gerenciar produtos de machine learning é tão difícil? E por que você deveria se importar?</w:t>
       </w:r>
     </w:p>
     <w:p>
@@ -170,7 +170,7 @@
           <w:highlight w:val="white"/>
           <w:rtl w:val="0"/>
         </w:rPr>
-        <w:t xml:space="preserve">Sep 30, 2019</w:t>
+        <w:t>30/09/2019</w:t>
       </w:r>
     </w:p>
     <w:p>
@@ -199,7 +199,7 @@
           <w:szCs w:val="33"/>
           <w:highlight w:val="white"/>
         </w:rPr>
-        <w:t xml:space="preserve">Summary: here’s what I want you to remember about this series of articles:</w:t>
+        <w:t xml:space="preserve">Resumo: isso é o que eu quero que você lembre sobre esta série de artigos:</w:t>
       </w:r>
     </w:p>
     <w:p>
@@ -225,7 +225,7 @@
           <w:szCs w:val="32"/>
           <w:highlight w:val="white"/>
         </w:rPr>
-        <w:t xml:space="preserve">Managing ML products is more challenging than managing normal software products because it involves more uncertainties and requires not only technical but also organizational changes.</w:t>
+        <w:t xml:space="preserve">Gerenciar produtos de ML (Machine Learning) é mais desafiador do que gerenciais produtos de software normais porque envolve mais incertezas requer mudança não apenas técnicas, mas também organizacionais.</w:t>
       </w:r>
     </w:p>
     <w:p>
@@ -251,7 +251,7 @@
           <w:szCs w:val="32"/>
           <w:highlight w:val="white"/>
         </w:rPr>
-        <w:t xml:space="preserve">ML is best suited for making decisions or predictions.</w:t>
+        <w:t xml:space="preserve">ML é mais adequado para tomar decisões ou fazer previsões.</w:t>
       </w:r>
     </w:p>
     <w:p>
@@ -277,7 +277,7 @@
           <w:szCs w:val="32"/>
           <w:highlight w:val="white"/>
         </w:rPr>
-        <w:t xml:space="preserve">Clearly define the problem, scope out requirements, set the metrics, and give engineers and scientists enough space and flexibility to explore before deciding on the path going forward.</w:t>
+        <w:t xml:space="preserve">Defina claramente o problema, escope os requisitos, defina as métricas e dê aos engenheiros e cientistas espaço e flexibilidade suficientes para explorar antes de decidir sobre o caminho a ser seguido.</w:t>
       </w:r>
     </w:p>
     <w:p>
@@ -303,7 +303,7 @@
           <w:szCs w:val="32"/>
           <w:highlight w:val="white"/>
         </w:rPr>
-        <w:t xml:space="preserve">Think about your data strategy from day one.</w:t>
+        <w:t xml:space="preserve">Pense na sua estratégia de dados desde o primeiro dia.</w:t>
       </w:r>
     </w:p>
     <w:p>
@@ -329,7 +329,7 @@
           <w:szCs w:val="32"/>
           <w:highlight w:val="white"/>
         </w:rPr>
-        <w:t xml:space="preserve">Building ML products is interdisciplinary. Think beyond ML.</w:t>
+        <w:t xml:space="preserve">A construção de produtos de ML é interdisciplinar. Pense além de ML.</w:t>
       </w:r>
     </w:p>
     <w:p>

</xml_diff>